<commit_message>
Added support for vars of all types
</commit_message>
<xml_diff>
--- a/altDocs/struixLang.docx
+++ b/altDocs/struixLang.docx
@@ -13,6 +13,7 @@
           <w:docPartUnique/>
         </w:docPartObj>
       </w:sdtPr>
+      <w:sdtEndPr/>
       <w:sdtContent>
         <w:p>
           <w:pPr>
@@ -134,6 +135,7 @@
                                   <w:dataBinding w:prefixMappings="xmlns:ns0='http://schemas.microsoft.com/office/2006/coverPageProps'" w:xpath="/ns0:CoverPageProperties[1]/ns0:Abstract[1]" w:storeItemID="{55AF091B-3C7A-41E3-B477-F2FDAA23CFDA}"/>
                                   <w:text/>
                                 </w:sdtPr>
+                                <w:sdtEndPr/>
                                 <w:sdtContent>
                                   <w:p>
                                     <w:pPr>
@@ -452,6 +454,9 @@
     </w:sdt>
     <w:sdt>
       <w:sdtPr>
+        <w:rPr>
+          <w:sz w:val="20"/>
+        </w:rPr>
         <w:id w:val="-1074041412"/>
         <w:docPartObj>
           <w:docPartGallery w:val="Table of Contents"/>
@@ -463,7 +468,6 @@
           <w:b/>
           <w:bCs/>
           <w:noProof/>
-          <w:sz w:val="20"/>
         </w:rPr>
       </w:sdtEndPr>
       <w:sdtContent>
@@ -495,7 +499,7 @@
           <w:r>
             <w:fldChar w:fldCharType="separate"/>
           </w:r>
-          <w:hyperlink w:anchor="_Toc464033132" w:history="1">
+          <w:hyperlink w:anchor="_Toc464074766" w:history="1">
             <w:r>
               <w:rPr>
                 <w:rStyle w:val="Hyperlink"/>
@@ -518,7 +522,7 @@
               <w:rPr>
                 <w:webHidden/>
               </w:rPr>
-              <w:instrText xml:space="preserve"> PAGEREF _Toc464033132 \h </w:instrText>
+              <w:instrText xml:space="preserve"> PAGEREF _Toc464074766 \h </w:instrText>
             </w:r>
             <w:r>
               <w:rPr>
@@ -556,7 +560,7 @@
               <w:lang w:eastAsia="en-US" w:bidi="bn-IN"/>
             </w:rPr>
           </w:pPr>
-          <w:hyperlink w:anchor="_Toc464033133" w:history="1">
+          <w:hyperlink w:anchor="_Toc464074767" w:history="1">
             <w:r>
               <w:rPr>
                 <w:rStyle w:val="Hyperlink"/>
@@ -579,7 +583,7 @@
               <w:rPr>
                 <w:webHidden/>
               </w:rPr>
-              <w:instrText xml:space="preserve"> PAGEREF _Toc464033133 \h </w:instrText>
+              <w:instrText xml:space="preserve"> PAGEREF _Toc464074767 \h </w:instrText>
             </w:r>
             <w:r>
               <w:rPr>
@@ -617,7 +621,7 @@
               <w:lang w:eastAsia="en-US" w:bidi="bn-IN"/>
             </w:rPr>
           </w:pPr>
-          <w:hyperlink w:anchor="_Toc464033134" w:history="1">
+          <w:hyperlink w:anchor="_Toc464074768" w:history="1">
             <w:r>
               <w:rPr>
                 <w:rStyle w:val="Hyperlink"/>
@@ -640,7 +644,7 @@
               <w:rPr>
                 <w:webHidden/>
               </w:rPr>
-              <w:instrText xml:space="preserve"> PAGEREF _Toc464033134 \h </w:instrText>
+              <w:instrText xml:space="preserve"> PAGEREF _Toc464074768 \h </w:instrText>
             </w:r>
             <w:r>
               <w:rPr>
@@ -678,7 +682,7 @@
               <w:lang w:eastAsia="en-US" w:bidi="bn-IN"/>
             </w:rPr>
           </w:pPr>
-          <w:hyperlink w:anchor="_Toc464033135" w:history="1">
+          <w:hyperlink w:anchor="_Toc464074769" w:history="1">
             <w:r>
               <w:rPr>
                 <w:rStyle w:val="Hyperlink"/>
@@ -701,7 +705,7 @@
               <w:rPr>
                 <w:webHidden/>
               </w:rPr>
-              <w:instrText xml:space="preserve"> PAGEREF _Toc464033135 \h </w:instrText>
+              <w:instrText xml:space="preserve"> PAGEREF _Toc464074769 \h </w:instrText>
             </w:r>
             <w:r>
               <w:rPr>
@@ -739,7 +743,7 @@
               <w:lang w:eastAsia="en-US" w:bidi="bn-IN"/>
             </w:rPr>
           </w:pPr>
-          <w:hyperlink w:anchor="_Toc464033136" w:history="1">
+          <w:hyperlink w:anchor="_Toc464074770" w:history="1">
             <w:r>
               <w:rPr>
                 <w:rStyle w:val="Hyperlink"/>
@@ -762,7 +766,7 @@
               <w:rPr>
                 <w:webHidden/>
               </w:rPr>
-              <w:instrText xml:space="preserve"> PAGEREF _Toc464033136 \h </w:instrText>
+              <w:instrText xml:space="preserve"> PAGEREF _Toc464074770 \h </w:instrText>
             </w:r>
             <w:r>
               <w:rPr>
@@ -800,7 +804,7 @@
               <w:lang w:eastAsia="en-US" w:bidi="bn-IN"/>
             </w:rPr>
           </w:pPr>
-          <w:hyperlink w:anchor="_Toc464033137" w:history="1">
+          <w:hyperlink w:anchor="_Toc464074771" w:history="1">
             <w:r>
               <w:rPr>
                 <w:rStyle w:val="Hyperlink"/>
@@ -823,7 +827,7 @@
               <w:rPr>
                 <w:webHidden/>
               </w:rPr>
-              <w:instrText xml:space="preserve"> PAGEREF _Toc464033137 \h </w:instrText>
+              <w:instrText xml:space="preserve"> PAGEREF _Toc464074771 \h </w:instrText>
             </w:r>
             <w:r>
               <w:rPr>
@@ -861,7 +865,7 @@
               <w:lang w:eastAsia="en-US" w:bidi="bn-IN"/>
             </w:rPr>
           </w:pPr>
-          <w:hyperlink w:anchor="_Toc464033138" w:history="1">
+          <w:hyperlink w:anchor="_Toc464074772" w:history="1">
             <w:r>
               <w:rPr>
                 <w:rStyle w:val="Hyperlink"/>
@@ -884,7 +888,7 @@
               <w:rPr>
                 <w:webHidden/>
               </w:rPr>
-              <w:instrText xml:space="preserve"> PAGEREF _Toc464033138 \h </w:instrText>
+              <w:instrText xml:space="preserve"> PAGEREF _Toc464074772 \h </w:instrText>
             </w:r>
             <w:r>
               <w:rPr>
@@ -927,7 +931,7 @@
               <w:lang w:eastAsia="en-US" w:bidi="bn-IN"/>
             </w:rPr>
           </w:pPr>
-          <w:hyperlink w:anchor="_Toc464033139" w:history="1">
+          <w:hyperlink w:anchor="_Toc464074773" w:history="1">
             <w:r>
               <w:rPr>
                 <w:rStyle w:val="Hyperlink"/>
@@ -954,7 +958,7 @@
                 <w:noProof/>
                 <w:webHidden/>
               </w:rPr>
-              <w:instrText xml:space="preserve"> PAGEREF _Toc464033139 \h </w:instrText>
+              <w:instrText xml:space="preserve"> PAGEREF _Toc464074773 \h </w:instrText>
             </w:r>
             <w:r>
               <w:rPr>
@@ -1001,13 +1005,27 @@
               <w:lang w:eastAsia="en-US" w:bidi="bn-IN"/>
             </w:rPr>
           </w:pPr>
-          <w:hyperlink w:anchor="_Toc464033140" w:history="1">
+          <w:hyperlink w:anchor="_Toc464074774" w:history="1">
             <w:r>
               <w:rPr>
                 <w:rStyle w:val="Hyperlink"/>
                 <w:noProof/>
               </w:rPr>
-              <w:t>Variables and Constants</w:t>
+              <w:t>Variables and Consta</w:t>
+            </w:r>
+            <w:r>
+              <w:rPr>
+                <w:rStyle w:val="Hyperlink"/>
+                <w:noProof/>
+              </w:rPr>
+              <w:t>n</w:t>
+            </w:r>
+            <w:r>
+              <w:rPr>
+                <w:rStyle w:val="Hyperlink"/>
+                <w:noProof/>
+              </w:rPr>
+              <w:t>ts</w:t>
             </w:r>
             <w:r>
               <w:rPr>
@@ -1028,7 +1046,7 @@
                 <w:noProof/>
                 <w:webHidden/>
               </w:rPr>
-              <w:instrText xml:space="preserve"> PAGEREF _Toc464033140 \h </w:instrText>
+              <w:instrText xml:space="preserve"> PAGEREF _Toc464074774 \h </w:instrText>
             </w:r>
             <w:r>
               <w:rPr>
@@ -1048,7 +1066,7 @@
                 <w:noProof/>
                 <w:webHidden/>
               </w:rPr>
-              <w:t>9</w:t>
+              <w:t>10</w:t>
             </w:r>
             <w:r>
               <w:rPr>
@@ -1089,7 +1107,7 @@
         <w:pStyle w:val="Heading1"/>
         <w:ind w:left="0"/>
       </w:pPr>
-      <w:bookmarkStart w:id="0" w:name="_Toc464033132"/>
+      <w:bookmarkStart w:id="0" w:name="_Toc464074766"/>
       <w:r>
         <w:t>About struixLang</w:t>
       </w:r>
@@ -1283,7 +1301,7 @@
         <w:pStyle w:val="Heading1"/>
         <w:ind w:left="0"/>
       </w:pPr>
-      <w:bookmarkStart w:id="1" w:name="_Toc464033133"/>
+      <w:bookmarkStart w:id="1" w:name="_Toc464074767"/>
       <w:r>
         <w:t>Use Cases</w:t>
       </w:r>
@@ -1340,7 +1358,7 @@
         <w:pStyle w:val="Heading1"/>
         <w:ind w:left="0"/>
       </w:pPr>
-      <w:bookmarkStart w:id="2" w:name="_Toc464033134"/>
+      <w:bookmarkStart w:id="2" w:name="_Toc464074768"/>
       <w:r>
         <w:t>Usage</w:t>
       </w:r>
@@ -2552,7 +2570,7 @@
         <w:pStyle w:val="Heading1"/>
         <w:ind w:left="0"/>
       </w:pPr>
-      <w:bookmarkStart w:id="3" w:name="_Toc464033135"/>
+      <w:bookmarkStart w:id="3" w:name="_Toc464074769"/>
       <w:r>
         <w:t>Data Model</w:t>
       </w:r>
@@ -2781,7 +2799,7 @@
       <w:pPr>
         <w:pStyle w:val="Heading1"/>
       </w:pPr>
-      <w:bookmarkStart w:id="4" w:name="_Toc464033136"/>
+      <w:bookmarkStart w:id="4" w:name="_Toc464074770"/>
       <w:r>
         <w:t>List of Primitive Words in this Implementation</w:t>
       </w:r>
@@ -4439,7 +4457,7 @@
         <w:pStyle w:val="Heading1"/>
         <w:ind w:left="0"/>
       </w:pPr>
-      <w:bookmarkStart w:id="5" w:name="_Toc464033137"/>
+      <w:bookmarkStart w:id="5" w:name="_Toc464074771"/>
       <w:r>
         <w:t>struixLang 101</w:t>
       </w:r>
@@ -4906,7 +4924,7 @@
       <w:pPr>
         <w:pStyle w:val="Heading1"/>
       </w:pPr>
-      <w:bookmarkStart w:id="6" w:name="_Toc464033138"/>
+      <w:bookmarkStart w:id="6" w:name="_Toc464074772"/>
       <w:r>
         <w:t>Basics of struixLang</w:t>
       </w:r>
@@ -4920,7 +4938,7 @@
           <w:szCs w:val="24"/>
         </w:rPr>
       </w:pPr>
-      <w:bookmarkStart w:id="7" w:name="_Toc464033139"/>
+      <w:bookmarkStart w:id="7" w:name="_Toc464074773"/>
       <w:r>
         <w:rPr>
           <w:sz w:val="32"/>
@@ -5365,7 +5383,7 @@
         <mc:AlternateContent>
           <mc:Choice Requires="wps">
             <w:drawing>
-              <wp:anchor distT="45720" distB="45720" distL="114300" distR="114300" simplePos="0" relativeHeight="251662336" behindDoc="0" locked="0" layoutInCell="1" allowOverlap="1" wp14:anchorId="12E9AF51" wp14:editId="29F77478">
+              <wp:anchor distT="45720" distB="45720" distL="114300" distR="114300" simplePos="0" relativeHeight="251662336" behindDoc="0" locked="0" layoutInCell="1" allowOverlap="1" wp14:anchorId="128E1010" wp14:editId="6F0AE910">
                 <wp:simplePos x="0" y="0"/>
                 <wp:positionH relativeFrom="margin">
                   <wp:align>center</wp:align>
@@ -5994,7 +6012,6 @@
           <w14:ligatures w14:val="standardContextual"/>
         </w:rPr>
       </w:pPr>
-      <w:bookmarkStart w:id="8" w:name="_Toc464033140"/>
       <w:r>
         <w:rPr>
           <w:sz w:val="32"/>
@@ -6011,6 +6028,7 @@
           <w:szCs w:val="24"/>
         </w:rPr>
       </w:pPr>
+      <w:bookmarkStart w:id="8" w:name="_Toc464074774"/>
       <w:r>
         <w:rPr>
           <w:sz w:val="32"/>
@@ -6215,6 +6233,303 @@
         <w:rPr>
           <w:sz w:val="24"/>
           <w:szCs w:val="24"/>
+        </w:rPr>
+      </w:pPr>
+      <w:r>
+        <w:rPr>
+          <w:sz w:val="24"/>
+          <w:szCs w:val="24"/>
+        </w:rPr>
+        <w:t xml:space="preserve">But for some instances a permanent value need be assigned a name, a value which is not supposed to change after it has been assigned. The </w:t>
+      </w:r>
+      <w:r>
+        <w:rPr>
+          <w:rFonts w:ascii="Consolas" w:hAnsi="Consolas"/>
+          <w:sz w:val="24"/>
+          <w:szCs w:val="24"/>
+          <w:shd w:val="clear" w:color="auto" w:fill="F2F2F2" w:themeFill="background1" w:themeFillShade="F2"/>
+        </w:rPr>
+        <w:t>CONST</w:t>
+      </w:r>
+      <w:r>
+        <w:rPr>
+          <w:sz w:val="24"/>
+          <w:szCs w:val="24"/>
+        </w:rPr>
+        <w:t xml:space="preserve"> word is what’s needed:</w:t>
+      </w:r>
+    </w:p>
+    <w:p>
+      <w:pPr>
+        <w:shd w:val="clear" w:color="auto" w:fill="F2F2F2" w:themeFill="background1" w:themeFillShade="F2"/>
+        <w:spacing w:after="0"/>
+        <w:rPr>
+          <w:rFonts w:ascii="Consolas" w:hAnsi="Consolas"/>
+          <w:sz w:val="24"/>
+          <w:szCs w:val="24"/>
+          <w:shd w:val="clear" w:color="auto" w:fill="F2F2F2" w:themeFill="background1" w:themeFillShade="F2"/>
+        </w:rPr>
+      </w:pPr>
+      <w:r>
+        <w:rPr>
+          <w:rFonts w:ascii="Consolas" w:hAnsi="Consolas"/>
+          <w:sz w:val="24"/>
+          <w:szCs w:val="24"/>
+          <w:shd w:val="clear" w:color="auto" w:fill="F2F2F2" w:themeFill="background1" w:themeFillShade="F2"/>
+        </w:rPr>
+        <w:t xml:space="preserve">&gt;&gt;&gt; </w:t>
+      </w:r>
+      <w:proofErr w:type="spellStart"/>
+      <w:r>
+        <w:rPr>
+          <w:rFonts w:ascii="Consolas" w:hAnsi="Consolas"/>
+          <w:sz w:val="24"/>
+          <w:szCs w:val="24"/>
+          <w:shd w:val="clear" w:color="auto" w:fill="F2F2F2" w:themeFill="background1" w:themeFillShade="F2"/>
+        </w:rPr>
+        <w:t>const</w:t>
+      </w:r>
+      <w:proofErr w:type="spellEnd"/>
+      <w:r>
+        <w:rPr>
+          <w:rFonts w:ascii="Consolas" w:hAnsi="Consolas"/>
+          <w:sz w:val="24"/>
+          <w:szCs w:val="24"/>
+          <w:shd w:val="clear" w:color="auto" w:fill="F2F2F2" w:themeFill="background1" w:themeFillShade="F2"/>
+        </w:rPr>
+        <w:t xml:space="preserve"> a “Constant String”</w:t>
+      </w:r>
+    </w:p>
+    <w:p>
+      <w:pPr>
+        <w:shd w:val="clear" w:color="auto" w:fill="F2F2F2" w:themeFill="background1" w:themeFillShade="F2"/>
+        <w:spacing w:after="0"/>
+        <w:rPr>
+          <w:rFonts w:ascii="Consolas" w:hAnsi="Consolas"/>
+          <w:sz w:val="24"/>
+          <w:szCs w:val="24"/>
+          <w:shd w:val="clear" w:color="auto" w:fill="F2F2F2" w:themeFill="background1" w:themeFillShade="F2"/>
+        </w:rPr>
+      </w:pPr>
+      <w:r>
+        <w:rPr>
+          <w:rFonts w:ascii="Consolas" w:hAnsi="Consolas"/>
+          <w:sz w:val="24"/>
+          <w:szCs w:val="24"/>
+          <w:shd w:val="clear" w:color="auto" w:fill="F2F2F2" w:themeFill="background1" w:themeFillShade="F2"/>
+        </w:rPr>
+        <w:t xml:space="preserve">&gt;&gt;&gt; a </w:t>
+      </w:r>
+      <w:proofErr w:type="spellStart"/>
+      <w:r>
+        <w:rPr>
+          <w:rFonts w:ascii="Consolas" w:hAnsi="Consolas"/>
+          <w:sz w:val="24"/>
+          <w:szCs w:val="24"/>
+          <w:shd w:val="clear" w:color="auto" w:fill="F2F2F2" w:themeFill="background1" w:themeFillShade="F2"/>
+        </w:rPr>
+        <w:t>pstack</w:t>
+      </w:r>
+      <w:proofErr w:type="spellEnd"/>
+    </w:p>
+    <w:p>
+      <w:pPr>
+        <w:shd w:val="clear" w:color="auto" w:fill="F2F2F2" w:themeFill="background1" w:themeFillShade="F2"/>
+        <w:rPr>
+          <w:rFonts w:ascii="Consolas" w:hAnsi="Consolas"/>
+          <w:sz w:val="24"/>
+          <w:szCs w:val="24"/>
+          <w:shd w:val="clear" w:color="auto" w:fill="F2F2F2" w:themeFill="background1" w:themeFillShade="F2"/>
+        </w:rPr>
+      </w:pPr>
+      <w:r>
+        <w:rPr>
+          <w:rFonts w:ascii="Consolas" w:hAnsi="Consolas"/>
+          <w:sz w:val="24"/>
+          <w:szCs w:val="24"/>
+          <w:shd w:val="clear" w:color="auto" w:fill="F2F2F2" w:themeFill="background1" w:themeFillShade="F2"/>
+        </w:rPr>
+        <w:t>“Constant String”</w:t>
+      </w:r>
+    </w:p>
+    <w:p>
+      <w:pPr>
+        <w:rPr>
+          <w:shd w:val="clear" w:color="auto" w:fill="F2F2F2" w:themeFill="background1" w:themeFillShade="F2"/>
+        </w:rPr>
+      </w:pPr>
+      <w:r>
+        <w:rPr>
+          <w:noProof/>
+          <w:shd w:val="clear" w:color="auto" w:fill="F2F2F2" w:themeFill="background1" w:themeFillShade="F2"/>
+          <w:lang w:bidi="bn-IN"/>
+        </w:rPr>
+        <mc:AlternateContent>
+          <mc:Choice Requires="wps">
+            <w:drawing>
+              <wp:anchor distT="45720" distB="45720" distL="114300" distR="114300" simplePos="0" relativeHeight="251664384" behindDoc="0" locked="0" layoutInCell="1" allowOverlap="1" wp14:anchorId="22C8D451" wp14:editId="0D85E7CB">
+                <wp:simplePos x="0" y="0"/>
+                <wp:positionH relativeFrom="margin">
+                  <wp:align>center</wp:align>
+                </wp:positionH>
+                <wp:positionV relativeFrom="margin">
+                  <wp:align>bottom</wp:align>
+                </wp:positionV>
+                <wp:extent cx="6155690" cy="367030"/>
+                <wp:effectExtent l="0" t="0" r="16510" b="13970"/>
+                <wp:wrapSquare wrapText="bothSides"/>
+                <wp:docPr id="1" name="Text Box 2"/>
+                <wp:cNvGraphicFramePr>
+                  <a:graphicFrameLocks xmlns:a="http://schemas.openxmlformats.org/drawingml/2006/main"/>
+                </wp:cNvGraphicFramePr>
+                <a:graphic xmlns:a="http://schemas.openxmlformats.org/drawingml/2006/main">
+                  <a:graphicData uri="http://schemas.microsoft.com/office/word/2010/wordprocessingShape">
+                    <wps:wsp>
+                      <wps:cNvSpPr txBox="1">
+                        <a:spLocks noChangeArrowheads="1"/>
+                      </wps:cNvSpPr>
+                      <wps:spPr bwMode="auto">
+                        <a:xfrm>
+                          <a:off x="0" y="0"/>
+                          <a:ext cx="6155690" cy="367030"/>
+                        </a:xfrm>
+                        <a:prstGeom prst="rect">
+                          <a:avLst/>
+                        </a:prstGeom>
+                        <a:solidFill>
+                          <a:schemeClr val="bg2">
+                            <a:lumMod val="20000"/>
+                            <a:lumOff val="80000"/>
+                          </a:schemeClr>
+                        </a:solidFill>
+                        <a:ln>
+                          <a:headEnd/>
+                          <a:tailEnd/>
+                        </a:ln>
+                      </wps:spPr>
+                      <wps:style>
+                        <a:lnRef idx="2">
+                          <a:schemeClr val="dk1"/>
+                        </a:lnRef>
+                        <a:fillRef idx="1">
+                          <a:schemeClr val="lt1"/>
+                        </a:fillRef>
+                        <a:effectRef idx="0">
+                          <a:schemeClr val="dk1"/>
+                        </a:effectRef>
+                        <a:fontRef idx="minor">
+                          <a:schemeClr val="dk1"/>
+                        </a:fontRef>
+                      </wps:style>
+                      <wps:txbx>
+                        <w:txbxContent>
+                          <w:p>
+                            <w:pPr>
+                              <w:rPr>
+                                <w:sz w:val="24"/>
+                                <w:szCs w:val="24"/>
+                              </w:rPr>
+                            </w:pPr>
+                            <w:r>
+                              <w:rPr>
+                                <w:sz w:val="24"/>
+                                <w:szCs w:val="24"/>
+                              </w:rPr>
+                              <w:t xml:space="preserve">NOTE: Constants don’t need a </w:t>
+                            </w:r>
+                            <w:r>
+                              <w:rPr>
+                                <w:rFonts w:ascii="Consolas" w:hAnsi="Consolas"/>
+                                <w:sz w:val="24"/>
+                                <w:szCs w:val="24"/>
+                                <w:shd w:val="clear" w:color="auto" w:fill="F2F2F2" w:themeFill="background1" w:themeFillShade="F2"/>
+                              </w:rPr>
+                              <w:t>FETCH</w:t>
+                            </w:r>
+                            <w:r>
+                              <w:rPr>
+                                <w:sz w:val="24"/>
+                                <w:szCs w:val="24"/>
+                              </w:rPr>
+                              <w:t xml:space="preserve"> word to get its value, it is accessed directly.</w:t>
+                            </w:r>
+                          </w:p>
+                        </w:txbxContent>
+                      </wps:txbx>
+                      <wps:bodyPr rot="0" vert="horz" wrap="square" lIns="91440" tIns="45720" rIns="91440" bIns="45720" anchor="t" anchorCtr="0">
+                        <a:noAutofit/>
+                      </wps:bodyPr>
+                    </wps:wsp>
+                  </a:graphicData>
+                </a:graphic>
+                <wp14:sizeRelH relativeFrom="margin">
+                  <wp14:pctWidth>0</wp14:pctWidth>
+                </wp14:sizeRelH>
+                <wp14:sizeRelV relativeFrom="margin">
+                  <wp14:pctHeight>0</wp14:pctHeight>
+                </wp14:sizeRelV>
+              </wp:anchor>
+            </w:drawing>
+          </mc:Choice>
+          <mc:Fallback>
+            <w:pict>
+              <v:shapetype w14:anchorId="22C8D451" id="_x0000_t202" coordsize="21600,21600" o:spt="202" path="m,l,21600r21600,l21600,xe">
+                <v:stroke joinstyle="miter"/>
+                <v:path gradientshapeok="t" o:connecttype="rect"/>
+              </v:shapetype>
+              <v:shape id="_x0000_s1029" type="#_x0000_t202" style="position:absolute;margin-left:0;margin-top:0;width:484.7pt;height:28.9pt;z-index:251664384;visibility:visible;mso-wrap-style:square;mso-width-percent:0;mso-height-percent:0;mso-wrap-distance-left:9pt;mso-wrap-distance-top:3.6pt;mso-wrap-distance-right:9pt;mso-wrap-distance-bottom:3.6pt;mso-position-horizontal:center;mso-position-horizontal-relative:margin;mso-position-vertical:bottom;mso-position-vertical-relative:margin;mso-width-percent:0;mso-height-percent:0;mso-width-relative:margin;mso-height-relative:margin;v-text-anchor:top" o:gfxdata="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" fillcolor="#f8ebd1 [670]" strokecolor="black [3200]" strokeweight="2pt">
+                <v:textbox>
+                  <w:txbxContent>
+                    <w:p>
+                      <w:pPr>
+                        <w:rPr>
+                          <w:sz w:val="24"/>
+                          <w:szCs w:val="24"/>
+                        </w:rPr>
+                      </w:pPr>
+                      <w:r>
+                        <w:rPr>
+                          <w:sz w:val="24"/>
+                          <w:szCs w:val="24"/>
+                        </w:rPr>
+                        <w:t xml:space="preserve">NOTE: Constants don’t need a </w:t>
+                      </w:r>
+                      <w:r>
+                        <w:rPr>
+                          <w:rFonts w:ascii="Consolas" w:hAnsi="Consolas"/>
+                          <w:sz w:val="24"/>
+                          <w:szCs w:val="24"/>
+                          <w:shd w:val="clear" w:color="auto" w:fill="F2F2F2" w:themeFill="background1" w:themeFillShade="F2"/>
+                        </w:rPr>
+                        <w:t>FETCH</w:t>
+                      </w:r>
+                      <w:r>
+                        <w:rPr>
+                          <w:sz w:val="24"/>
+                          <w:szCs w:val="24"/>
+                        </w:rPr>
+                        <w:t xml:space="preserve"> word to get its value, it is accessed directly.</w:t>
+                      </w:r>
+                    </w:p>
+                  </w:txbxContent>
+                </v:textbox>
+                <w10:wrap type="square" anchorx="margin" anchory="margin"/>
+              </v:shape>
+            </w:pict>
+          </mc:Fallback>
+        </mc:AlternateContent>
+      </w:r>
+      <w:r>
+        <w:rPr>
+          <w:shd w:val="clear" w:color="auto" w:fill="F2F2F2" w:themeFill="background1" w:themeFillShade="F2"/>
+        </w:rPr>
+        <w:br w:type="page"/>
+      </w:r>
+    </w:p>
+    <w:p>
+      <w:pPr>
+        <w:rPr>
+          <w:shd w:val="clear" w:color="auto" w:fill="F2F2F2" w:themeFill="background1" w:themeFillShade="F2"/>
         </w:rPr>
       </w:pPr>
       <w:bookmarkStart w:id="9" w:name="_GoBack"/>
@@ -6280,7 +6595,7 @@
       <w:rPr>
         <w:noProof/>
       </w:rPr>
-      <w:t>9</w:t>
+      <w:t>11</w:t>
     </w:r>
     <w:r>
       <w:fldChar w:fldCharType="end"/>
@@ -23865,6 +24180,7 @@
     <w:rsidRoot w:val="00093AE1"/>
     <w:rsid w:val="00093AE1"/>
     <w:rsid w:val="00790DB4"/>
+    <w:rsid w:val="00B059B0"/>
     <w:rsid w:val="00D56396"/>
   </w:rsids>
   <m:mathPr>
@@ -24765,7 +25081,7 @@
 </file>
 
 <file path=customXml/itemProps4.xml><?xml version="1.0" encoding="utf-8"?>
-<ds:datastoreItem xmlns:ds="http://schemas.openxmlformats.org/officeDocument/2006/customXml" ds:itemID="{11E427F5-7066-42B5-95B2-47B4D2CDA530}">
+<ds:datastoreItem xmlns:ds="http://schemas.openxmlformats.org/officeDocument/2006/customXml" ds:itemID="{DB609757-5FD2-44D4-9048-A212AB4318AA}">
   <ds:schemaRefs>
     <ds:schemaRef ds:uri="http://schemas.openxmlformats.org/officeDocument/2006/bibliography"/>
   </ds:schemaRefs>

</xml_diff>